<commit_message>
ppt and revision 3 of pcb
started on rev 3 pcb and ppt for final evaluation
</commit_message>
<xml_diff>
--- a/bestellijst farnell.docx
+++ b/bestellijst farnell.docx
@@ -1,6 +1,6 @@
 
 <file path=word/document.xml><?xml version="1.0" encoding="utf-8"?>
-<w:document xmlns:wpc="http://schemas.microsoft.com/office/word/2010/wordprocessingCanvas" xmlns:cx="http://schemas.microsoft.com/office/drawing/2014/chartex" xmlns:cx1="http://schemas.microsoft.com/office/drawing/2015/9/8/chartex" xmlns:cx2="http://schemas.microsoft.com/office/drawing/2015/10/21/chartex" xmlns:mc="http://schemas.openxmlformats.org/markup-compatibility/2006" xmlns:o="urn:schemas-microsoft-com:office:office" xmlns:r="http://schemas.openxmlformats.org/officeDocument/2006/relationships" xmlns:m="http://schemas.openxmlformats.org/officeDocument/2006/math" xmlns:v="urn:schemas-microsoft-com:vml" xmlns:wp14="http://schemas.microsoft.com/office/word/2010/wordprocessingDrawing" xmlns:wp="http://schemas.openxmlformats.org/drawingml/2006/wordprocessingDrawing" xmlns:w10="urn:schemas-microsoft-com:office:word" xmlns:w="http://schemas.openxmlformats.org/wordprocessingml/2006/main" xmlns:w14="http://schemas.microsoft.com/office/word/2010/wordml" xmlns:w15="http://schemas.microsoft.com/office/word/2012/wordml" xmlns:w16se="http://schemas.microsoft.com/office/word/2015/wordml/symex" xmlns:wpg="http://schemas.microsoft.com/office/word/2010/wordprocessingGroup" xmlns:wpi="http://schemas.microsoft.com/office/word/2010/wordprocessingInk" xmlns:wne="http://schemas.microsoft.com/office/word/2006/wordml" xmlns:wps="http://schemas.microsoft.com/office/word/2010/wordprocessingShape" mc:Ignorable="w14 w15 w16se wp14">
+<w:document xmlns:wpc="http://schemas.microsoft.com/office/word/2010/wordprocessingCanvas" xmlns:cx="http://schemas.microsoft.com/office/drawing/2014/chartex" xmlns:cx1="http://schemas.microsoft.com/office/drawing/2015/9/8/chartex" xmlns:cx2="http://schemas.microsoft.com/office/drawing/2015/10/21/chartex" xmlns:cx3="http://schemas.microsoft.com/office/drawing/2016/5/9/chartex" xmlns:cx4="http://schemas.microsoft.com/office/drawing/2016/5/10/chartex" xmlns:cx5="http://schemas.microsoft.com/office/drawing/2016/5/11/chartex" xmlns:mc="http://schemas.openxmlformats.org/markup-compatibility/2006" xmlns:o="urn:schemas-microsoft-com:office:office" xmlns:r="http://schemas.openxmlformats.org/officeDocument/2006/relationships" xmlns:m="http://schemas.openxmlformats.org/officeDocument/2006/math" xmlns:v="urn:schemas-microsoft-com:vml" xmlns:wp14="http://schemas.microsoft.com/office/word/2010/wordprocessingDrawing" xmlns:wp="http://schemas.openxmlformats.org/drawingml/2006/wordprocessingDrawing" xmlns:w10="urn:schemas-microsoft-com:office:word" xmlns:w="http://schemas.openxmlformats.org/wordprocessingml/2006/main" xmlns:w14="http://schemas.microsoft.com/office/word/2010/wordml" xmlns:w15="http://schemas.microsoft.com/office/word/2012/wordml" xmlns:w16se="http://schemas.microsoft.com/office/word/2015/wordml/symex" xmlns:wpg="http://schemas.microsoft.com/office/word/2010/wordprocessingGroup" xmlns:wpi="http://schemas.microsoft.com/office/word/2010/wordprocessingInk" xmlns:wne="http://schemas.microsoft.com/office/word/2006/wordml" xmlns:wps="http://schemas.microsoft.com/office/word/2010/wordprocessingShape" mc:Ignorable="w14 w15 w16se wp14">
   <w:body>
     <w:p>
       <w:hyperlink r:id="rId4" w:history="1">
@@ -8,29 +8,71 @@
           <w:rPr>
             <w:rStyle w:val="Hyperlink"/>
           </w:rPr>
-          <w:t>http://be.farnell.com/stmicroelectronics/stm32f373cbt6/mcu-32bit-cortex-m4f-72mhz-lqfp/dp/2333275</w:t>
+          <w:t>http://be.farnell.com/bourns/nsmf020-2/multifuse-smd-0-2a/dp/1206716</w:t>
         </w:r>
       </w:hyperlink>
     </w:p>
-    <w:p/>
-    <w:p/>
     <w:p>
-      <w:r>
-        <w:t xml:space="preserve"> </w:t>
-      </w:r>
       <w:hyperlink r:id="rId5" w:history="1">
         <w:r>
           <w:rPr>
             <w:rStyle w:val="Hyperlink"/>
           </w:rPr>
-          <w:t>http://be.farnell.com/freescale-semiconductor/mma8653fcr1/accelerometer-3-axis-digital-dfn/dp/2377759</w:t>
+          <w:t>http://be.farnell.com/texas-instruments/ina219bidr/current-power-monitor-11khz-soic/dp/2496402</w:t>
         </w:r>
       </w:hyperlink>
     </w:p>
     <w:p>
-      <w:bookmarkStart w:id="0" w:name="_GoBack"/>
-      <w:bookmarkEnd w:id="0"/>
+      <w:hyperlink r:id="rId6" w:history="1">
+        <w:r>
+          <w:rPr>
+            <w:rStyle w:val="Hyperlink"/>
+          </w:rPr>
+          <w:t>http://be.farnell.com/bourns/nsmf150-2/multifuse-smd-1-5a/dp/1206721</w:t>
+        </w:r>
+      </w:hyperlink>
     </w:p>
+    <w:p>
+      <w:hyperlink r:id="rId7" w:history="1">
+        <w:r>
+          <w:rPr>
+            <w:rStyle w:val="Hyperlink"/>
+          </w:rPr>
+          <w:t>http://be.farnell.com/vishay/crcw080510k0fkta/res-thick-film-10k-1-0-125w-0805/dp/1652909</w:t>
+        </w:r>
+      </w:hyperlink>
+    </w:p>
+    <w:bookmarkStart w:id="0" w:name="_GoBack"/>
+    <w:bookmarkEnd w:id="0"/>
+    <w:p>
+      <w:r>
+        <w:fldChar w:fldCharType="begin"/>
+      </w:r>
+      <w:r>
+        <w:instrText xml:space="preserve"> HYPERLINK "</w:instrText>
+      </w:r>
+      <w:r>
+        <w:instrText>http://be.farnell.com/avx/08051a120jat2a/cap-mlcc-c0g-np0-12pf-100v-0805/dp/1740650</w:instrText>
+      </w:r>
+      <w:r>
+        <w:instrText xml:space="preserve">" </w:instrText>
+      </w:r>
+      <w:r>
+        <w:fldChar w:fldCharType="separate"/>
+      </w:r>
+      <w:r>
+        <w:rPr>
+          <w:rStyle w:val="Hyperlink"/>
+        </w:rPr>
+        <w:t>http://be.farnell.com/avx/08051a120jat2a/cap-mlcc-c0g-np0-12pf-100v-0805/dp/1740650</w:t>
+      </w:r>
+      <w:r>
+        <w:fldChar w:fldCharType="end"/>
+      </w:r>
+    </w:p>
+    <w:p/>
+    <w:p/>
+    <w:p/>
     <w:p/>
     <w:sectPr>
       <w:pgSz w:w="12240" w:h="15840"/>
@@ -59,7 +101,7 @@
       </w:pPr>
     </w:pPrDefault>
   </w:docDefaults>
-  <w:latentStyles w:defLockedState="0" w:defUIPriority="99" w:defSemiHidden="0" w:defUnhideWhenUsed="0" w:defQFormat="0" w:count="373">
+  <w:latentStyles w:defLockedState="0" w:defUIPriority="99" w:defSemiHidden="0" w:defUnhideWhenUsed="0" w:defQFormat="0" w:count="374">
     <w:lsdException w:name="Normal" w:uiPriority="0" w:qFormat="1"/>
     <w:lsdException w:name="heading 1" w:uiPriority="9" w:qFormat="1"/>
     <w:lsdException w:name="heading 2" w:semiHidden="1" w:uiPriority="9" w:unhideWhenUsed="1" w:qFormat="1"/>
@@ -433,6 +475,7 @@
     <w:lsdException w:name="List Table 7 Colorful Accent 6" w:uiPriority="52"/>
     <w:lsdException w:name="Mention" w:semiHidden="1" w:unhideWhenUsed="1"/>
     <w:lsdException w:name="Smart Hyperlink" w:semiHidden="1" w:unhideWhenUsed="1"/>
+    <w:lsdException w:name="Hashtag" w:semiHidden="1" w:unhideWhenUsed="1"/>
   </w:latentStyles>
   <w:style w:type="paragraph" w:default="1" w:styleId="Standaard">
     <w:name w:val="Normal"/>

</xml_diff>